<commit_message>
Ajout infos dans article workflow
</commit_message>
<xml_diff>
--- a/Documentation/Table_1_SqueezeMeta, A Highly Portable, Fully Automatic Metagenomic Analysis Pipeline.docx
+++ b/Documentation/Table_1_SqueezeMeta, A Highly Portable, Fully Automatic Metagenomic Analysis Pipeline.docx
@@ -311,21 +311,7 @@
         <w:rPr>
           <w:rFonts w:ascii="Arial" w:hAnsi="Arial" w:cs="Arial"/>
         </w:rPr>
-        <w:t xml:space="preserve">utative transfer events, or incorrect annotations in the database. This value is by default 10% of the total number of valid </w:t>
-      </w:r>
-      <w:proofErr w:type="gramStart"/>
-      <w:r>
-        <w:rPr>
-          <w:rFonts w:ascii="Arial" w:hAnsi="Arial" w:cs="Arial"/>
-        </w:rPr>
-        <w:t>hits, but</w:t>
-      </w:r>
-      <w:proofErr w:type="gramEnd"/>
-      <w:r>
-        <w:rPr>
-          <w:rFonts w:ascii="Arial" w:hAnsi="Arial" w:cs="Arial"/>
-        </w:rPr>
-        <w:t xml:space="preserve"> can be set by the user. Also, the minimum number of hits to the LCA taxa can be set.</w:t>
+        <w:t>utative transfer events, or incorrect annotations in the database. This value is by default 10% of the total number of valid hits, but can be set by the user. Also, the minimum number of hits to the LCA taxa can be set.</w:t>
       </w:r>
     </w:p>
     <w:p>
@@ -510,7 +496,6 @@
               </w:rPr>
             </w:pPr>
             <w:proofErr w:type="spellStart"/>
-            <w:proofErr w:type="gramStart"/>
             <w:r>
               <w:rPr>
                 <w:rFonts w:ascii="Arial" w:hAnsi="Arial" w:cs="Arial"/>
@@ -518,7 +503,6 @@
               <w:t>Genus:Polaribacter</w:t>
             </w:r>
             <w:proofErr w:type="spellEnd"/>
-            <w:proofErr w:type="gramEnd"/>
           </w:p>
           <w:p>
             <w:pPr>
@@ -548,7 +532,6 @@
               </w:rPr>
             </w:pPr>
             <w:proofErr w:type="spellStart"/>
-            <w:proofErr w:type="gramStart"/>
             <w:r>
               <w:rPr>
                 <w:rFonts w:ascii="Arial" w:hAnsi="Arial" w:cs="Arial"/>
@@ -556,7 +539,6 @@
               <w:t>Order:Flavobacteriales</w:t>
             </w:r>
             <w:proofErr w:type="spellEnd"/>
-            <w:proofErr w:type="gramEnd"/>
           </w:p>
         </w:tc>
         <w:tc>
@@ -644,7 +626,6 @@
               </w:rPr>
             </w:pPr>
             <w:proofErr w:type="spellStart"/>
-            <w:proofErr w:type="gramStart"/>
             <w:r>
               <w:rPr>
                 <w:rFonts w:ascii="Arial" w:hAnsi="Arial" w:cs="Arial"/>
@@ -652,7 +633,6 @@
               <w:t>Genus:Polaribacter</w:t>
             </w:r>
             <w:proofErr w:type="spellEnd"/>
-            <w:proofErr w:type="gramEnd"/>
           </w:p>
           <w:p>
             <w:pPr>
@@ -682,7 +662,6 @@
               </w:rPr>
             </w:pPr>
             <w:proofErr w:type="spellStart"/>
-            <w:proofErr w:type="gramStart"/>
             <w:r>
               <w:rPr>
                 <w:rFonts w:ascii="Arial" w:hAnsi="Arial" w:cs="Arial"/>
@@ -690,7 +669,6 @@
               <w:t>Order:Flavobacteriales</w:t>
             </w:r>
             <w:proofErr w:type="spellEnd"/>
-            <w:proofErr w:type="gramEnd"/>
           </w:p>
         </w:tc>
         <w:tc>
@@ -799,7 +777,6 @@
               </w:rPr>
             </w:pPr>
             <w:proofErr w:type="spellStart"/>
-            <w:proofErr w:type="gramStart"/>
             <w:r>
               <w:rPr>
                 <w:rFonts w:ascii="Arial" w:hAnsi="Arial" w:cs="Arial"/>
@@ -807,7 +784,6 @@
               <w:t>Order:Flavobacteriales</w:t>
             </w:r>
             <w:proofErr w:type="spellEnd"/>
-            <w:proofErr w:type="gramEnd"/>
           </w:p>
         </w:tc>
         <w:tc>
@@ -895,7 +871,6 @@
               </w:rPr>
             </w:pPr>
             <w:proofErr w:type="spellStart"/>
-            <w:proofErr w:type="gramStart"/>
             <w:r>
               <w:rPr>
                 <w:rFonts w:ascii="Arial" w:hAnsi="Arial" w:cs="Arial"/>
@@ -903,7 +878,6 @@
               <w:t>Genus:Algibacter</w:t>
             </w:r>
             <w:proofErr w:type="spellEnd"/>
-            <w:proofErr w:type="gramEnd"/>
           </w:p>
           <w:p>
             <w:pPr>
@@ -933,7 +907,6 @@
               </w:rPr>
             </w:pPr>
             <w:proofErr w:type="spellStart"/>
-            <w:proofErr w:type="gramStart"/>
             <w:r>
               <w:rPr>
                 <w:rFonts w:ascii="Arial" w:hAnsi="Arial" w:cs="Arial"/>
@@ -941,7 +914,6 @@
               <w:t>Order:Flavobacteriales</w:t>
             </w:r>
             <w:proofErr w:type="spellEnd"/>
-            <w:proofErr w:type="gramEnd"/>
           </w:p>
         </w:tc>
         <w:tc>
@@ -1029,7 +1001,6 @@
               </w:rPr>
             </w:pPr>
             <w:proofErr w:type="spellStart"/>
-            <w:proofErr w:type="gramStart"/>
             <w:r>
               <w:rPr>
                 <w:rFonts w:ascii="Arial" w:hAnsi="Arial" w:cs="Arial"/>
@@ -1037,7 +1008,6 @@
               <w:t>Genus:Rhodospirillum</w:t>
             </w:r>
             <w:proofErr w:type="spellEnd"/>
-            <w:proofErr w:type="gramEnd"/>
           </w:p>
           <w:p>
             <w:pPr>
@@ -1067,7 +1037,6 @@
               </w:rPr>
             </w:pPr>
             <w:proofErr w:type="spellStart"/>
-            <w:proofErr w:type="gramStart"/>
             <w:r>
               <w:rPr>
                 <w:rFonts w:ascii="Arial" w:hAnsi="Arial" w:cs="Arial"/>
@@ -1075,7 +1044,6 @@
               <w:t>Order:Rhodospirillales</w:t>
             </w:r>
             <w:proofErr w:type="spellEnd"/>
-            <w:proofErr w:type="gramEnd"/>
           </w:p>
         </w:tc>
         <w:tc>
@@ -1182,21 +1150,7 @@
         <w:rPr>
           <w:rFonts w:ascii="Arial" w:hAnsi="Arial" w:cs="Arial"/>
         </w:rPr>
-        <w:t xml:space="preserve">) identity level </w:t>
-      </w:r>
-      <w:proofErr w:type="gramStart"/>
-      <w:r>
-        <w:rPr>
-          <w:rFonts w:ascii="Arial" w:hAnsi="Arial" w:cs="Arial"/>
-        </w:rPr>
-        <w:t>in order to</w:t>
-      </w:r>
-      <w:proofErr w:type="gramEnd"/>
-      <w:r>
-        <w:rPr>
-          <w:rFonts w:ascii="Arial" w:hAnsi="Arial" w:cs="Arial"/>
-        </w:rPr>
-        <w:t xml:space="preserve"> be used for assigning particular taxonomic ranks. These thresholds are 85, 60, 55, 50, 46, 42 and 40% for species, genus, family, order, class, phylum and </w:t>
+        <w:t xml:space="preserve">) identity level in order to be used for assigning particular taxonomic ranks. These thresholds are 85, 60, 55, 50, 46, 42 and 40% for species, genus, family, order, class, phylum and </w:t>
       </w:r>
       <w:proofErr w:type="spellStart"/>
       <w:r>
@@ -1232,173 +1186,115 @@
           <w:rFonts w:ascii="Arial" w:hAnsi="Arial" w:cs="Arial"/>
           <w:b/>
         </w:rPr>
-        <w:t xml:space="preserve">Functional assignment: </w:t>
-      </w:r>
-      <w:proofErr w:type="gramStart"/>
-      <w:r>
+        <w:t>Functional assignment: Best hit/Best average</w:t>
+      </w:r>
+    </w:p>
+    <w:p>
+      <w:pPr>
+        <w:rPr>
+          <w:rFonts w:ascii="Arial" w:hAnsi="Arial" w:cs="Arial"/>
+        </w:rPr>
+      </w:pPr>
+    </w:p>
+    <w:p>
+      <w:pPr>
+        <w:rPr>
+          <w:rFonts w:ascii="Arial" w:hAnsi="Arial" w:cs="Arial"/>
+        </w:rPr>
+      </w:pPr>
+      <w:r>
+        <w:rPr>
+          <w:rFonts w:ascii="Arial" w:hAnsi="Arial" w:cs="Arial"/>
+        </w:rPr>
+        <w:t xml:space="preserve">The functional assignment of ORFs against </w:t>
+      </w:r>
+      <w:proofErr w:type="spellStart"/>
+      <w:r>
+        <w:rPr>
+          <w:rFonts w:ascii="Arial" w:hAnsi="Arial" w:cs="Arial"/>
+        </w:rPr>
+        <w:t>eggNOG</w:t>
+      </w:r>
+      <w:proofErr w:type="spellEnd"/>
+      <w:r>
+        <w:rPr>
+          <w:rFonts w:ascii="Arial" w:hAnsi="Arial" w:cs="Arial"/>
+        </w:rPr>
+        <w:t xml:space="preserve"> or KEGG databases can be done using the best hit approach: The annotated function will be the one of the best hit against these databases, if it exceeds a given identity threshold (default: 50%).</w:t>
+      </w:r>
+    </w:p>
+    <w:p>
+      <w:pPr>
+        <w:rPr>
+          <w:rFonts w:ascii="Arial" w:hAnsi="Arial" w:cs="Arial"/>
+        </w:rPr>
+      </w:pPr>
+      <w:r>
+        <w:rPr>
+          <w:rFonts w:ascii="Arial" w:hAnsi="Arial" w:cs="Arial"/>
+        </w:rPr>
+        <w:t xml:space="preserve">A more accurate mode if the best average approach: For a particular ORF, The first </w:t>
+      </w:r>
+      <w:proofErr w:type="spellStart"/>
+      <w:r>
+        <w:rPr>
+          <w:rFonts w:ascii="Arial" w:hAnsi="Arial" w:cs="Arial"/>
+        </w:rPr>
+        <w:t>n</w:t>
+      </w:r>
+      <w:proofErr w:type="spellEnd"/>
+      <w:r>
+        <w:rPr>
+          <w:rFonts w:ascii="Arial" w:hAnsi="Arial" w:cs="Arial"/>
+        </w:rPr>
+        <w:t xml:space="preserve"> hits (currently n=3) for each COG or KEGG are selected (exceeding the same identity threshold above). Then their </w:t>
+      </w:r>
+      <w:proofErr w:type="spellStart"/>
+      <w:r>
+        <w:rPr>
+          <w:rFonts w:ascii="Arial" w:hAnsi="Arial" w:cs="Arial"/>
+        </w:rPr>
+        <w:t>bitscor</w:t>
+      </w:r>
+      <w:r>
+        <w:rPr>
+          <w:rFonts w:ascii="Arial" w:hAnsi="Arial" w:cs="Arial"/>
+        </w:rPr>
+        <w:t>es</w:t>
+      </w:r>
+      <w:proofErr w:type="spellEnd"/>
+      <w:r>
+        <w:rPr>
+          <w:rFonts w:ascii="Arial" w:hAnsi="Arial" w:cs="Arial"/>
+        </w:rPr>
+        <w:t xml:space="preserve"> are averaged, and the ORF is assigned to the higher-scoring COG or KEGG whose score exceeds by 20% the score of any other COG/KEGG. Otherwise the ORF remains unanno</w:t>
+      </w:r>
+      <w:r>
+        <w:rPr>
+          <w:rFonts w:ascii="Arial" w:hAnsi="Arial" w:cs="Arial"/>
+        </w:rPr>
+        <w:t xml:space="preserve">tated. This procedure does not annotate conflicting genes with close similarities to more than one protein family. </w:t>
+      </w:r>
+    </w:p>
+    <w:p>
+      <w:pPr>
+        <w:rPr>
+          <w:rFonts w:ascii="Arial" w:hAnsi="Arial" w:cs="Arial"/>
+        </w:rPr>
+      </w:pPr>
+    </w:p>
+    <w:p>
+      <w:pPr>
         <w:rPr>
           <w:rFonts w:ascii="Arial" w:hAnsi="Arial" w:cs="Arial"/>
           <w:b/>
         </w:rPr>
-        <w:t>Best</w:t>
-      </w:r>
-      <w:proofErr w:type="gramEnd"/>
+      </w:pPr>
       <w:r>
         <w:rPr>
           <w:rFonts w:ascii="Arial" w:hAnsi="Arial" w:cs="Arial"/>
           <w:b/>
         </w:rPr>
-        <w:t xml:space="preserve"> hit/Best average</w:t>
-      </w:r>
-    </w:p>
-    <w:p>
-      <w:pPr>
-        <w:rPr>
-          <w:rFonts w:ascii="Arial" w:hAnsi="Arial" w:cs="Arial"/>
-        </w:rPr>
-      </w:pPr>
-    </w:p>
-    <w:p>
-      <w:pPr>
-        <w:rPr>
-          <w:rFonts w:ascii="Arial" w:hAnsi="Arial" w:cs="Arial"/>
-        </w:rPr>
-      </w:pPr>
-      <w:r>
-        <w:rPr>
-          <w:rFonts w:ascii="Arial" w:hAnsi="Arial" w:cs="Arial"/>
-        </w:rPr>
-        <w:t xml:space="preserve">The functional assignment of ORFs against </w:t>
-      </w:r>
-      <w:proofErr w:type="spellStart"/>
-      <w:r>
-        <w:rPr>
-          <w:rFonts w:ascii="Arial" w:hAnsi="Arial" w:cs="Arial"/>
-        </w:rPr>
-        <w:t>eggNOG</w:t>
-      </w:r>
-      <w:proofErr w:type="spellEnd"/>
-      <w:r>
-        <w:rPr>
-          <w:rFonts w:ascii="Arial" w:hAnsi="Arial" w:cs="Arial"/>
-        </w:rPr>
-        <w:t xml:space="preserve"> or KEGG databases can be done using the best hit approach: The annotated function will be the one of the best </w:t>
-      </w:r>
-      <w:proofErr w:type="gramStart"/>
-      <w:r>
-        <w:rPr>
-          <w:rFonts w:ascii="Arial" w:hAnsi="Arial" w:cs="Arial"/>
-        </w:rPr>
-        <w:t>hit</w:t>
-      </w:r>
-      <w:proofErr w:type="gramEnd"/>
-      <w:r>
-        <w:rPr>
-          <w:rFonts w:ascii="Arial" w:hAnsi="Arial" w:cs="Arial"/>
-        </w:rPr>
-        <w:t xml:space="preserve"> against these databases, if it exceeds a given identity threshold (default: 50%).</w:t>
-      </w:r>
-    </w:p>
-    <w:p>
-      <w:pPr>
-        <w:rPr>
-          <w:rFonts w:ascii="Arial" w:hAnsi="Arial" w:cs="Arial"/>
-        </w:rPr>
-      </w:pPr>
-      <w:r>
-        <w:rPr>
-          <w:rFonts w:ascii="Arial" w:hAnsi="Arial" w:cs="Arial"/>
-        </w:rPr>
-        <w:t xml:space="preserve">A more accurate mode if the best average approach: For a particular ORF, </w:t>
-      </w:r>
-      <w:proofErr w:type="gramStart"/>
-      <w:r>
-        <w:rPr>
-          <w:rFonts w:ascii="Arial" w:hAnsi="Arial" w:cs="Arial"/>
-        </w:rPr>
-        <w:t>The</w:t>
-      </w:r>
-      <w:proofErr w:type="gramEnd"/>
-      <w:r>
-        <w:rPr>
-          <w:rFonts w:ascii="Arial" w:hAnsi="Arial" w:cs="Arial"/>
-        </w:rPr>
-        <w:t xml:space="preserve"> first </w:t>
-      </w:r>
-      <w:proofErr w:type="spellStart"/>
-      <w:r>
-        <w:rPr>
-          <w:rFonts w:ascii="Arial" w:hAnsi="Arial" w:cs="Arial"/>
-        </w:rPr>
-        <w:t>n</w:t>
-      </w:r>
-      <w:proofErr w:type="spellEnd"/>
-      <w:r>
-        <w:rPr>
-          <w:rFonts w:ascii="Arial" w:hAnsi="Arial" w:cs="Arial"/>
-        </w:rPr>
-        <w:t xml:space="preserve"> hits (currently n=3) for each COG or KEGG are selected (exceeding the same identity threshold above). Then their </w:t>
-      </w:r>
-      <w:proofErr w:type="spellStart"/>
-      <w:r>
-        <w:rPr>
-          <w:rFonts w:ascii="Arial" w:hAnsi="Arial" w:cs="Arial"/>
-        </w:rPr>
-        <w:t>bitscor</w:t>
-      </w:r>
-      <w:r>
-        <w:rPr>
-          <w:rFonts w:ascii="Arial" w:hAnsi="Arial" w:cs="Arial"/>
-        </w:rPr>
-        <w:t>es</w:t>
-      </w:r>
-      <w:proofErr w:type="spellEnd"/>
-      <w:r>
-        <w:rPr>
-          <w:rFonts w:ascii="Arial" w:hAnsi="Arial" w:cs="Arial"/>
-        </w:rPr>
-        <w:t xml:space="preserve"> are averaged, and the ORF is assigned to the higher-scoring COG or KEGG whose score exceeds by 20% the score of any other COG/KEGG. </w:t>
-      </w:r>
-      <w:proofErr w:type="gramStart"/>
-      <w:r>
-        <w:rPr>
-          <w:rFonts w:ascii="Arial" w:hAnsi="Arial" w:cs="Arial"/>
-        </w:rPr>
-        <w:t>Otherwise</w:t>
-      </w:r>
-      <w:proofErr w:type="gramEnd"/>
-      <w:r>
-        <w:rPr>
-          <w:rFonts w:ascii="Arial" w:hAnsi="Arial" w:cs="Arial"/>
-        </w:rPr>
-        <w:t xml:space="preserve"> the ORF remains unanno</w:t>
-      </w:r>
-      <w:r>
-        <w:rPr>
-          <w:rFonts w:ascii="Arial" w:hAnsi="Arial" w:cs="Arial"/>
-        </w:rPr>
-        <w:t xml:space="preserve">tated. This procedure does not annotate conflicting genes with close similarities to more than one protein family. </w:t>
-      </w:r>
-    </w:p>
-    <w:p>
-      <w:pPr>
-        <w:rPr>
-          <w:rFonts w:ascii="Arial" w:hAnsi="Arial" w:cs="Arial"/>
-        </w:rPr>
-      </w:pPr>
-    </w:p>
-    <w:p>
-      <w:pPr>
-        <w:rPr>
-          <w:rFonts w:ascii="Arial" w:hAnsi="Arial" w:cs="Arial"/>
-          <w:b/>
-        </w:rPr>
-      </w:pPr>
-      <w:r>
-        <w:rPr>
-          <w:rFonts w:ascii="Arial" w:hAnsi="Arial" w:cs="Arial"/>
-          <w:b/>
-        </w:rPr>
         <w:t>Contig (or bin) consensus algorithm</w:t>
       </w:r>
     </w:p>
@@ -1470,21 +1366,7 @@
         <w:rPr>
           <w:rFonts w:ascii="Arial" w:hAnsi="Arial" w:cs="Arial"/>
         </w:rPr>
-        <w:t xml:space="preserve">Notice that the first criterion refers to all genes in the contig, </w:t>
-      </w:r>
-      <w:proofErr w:type="gramStart"/>
-      <w:r>
-        <w:rPr>
-          <w:rFonts w:ascii="Arial" w:hAnsi="Arial" w:cs="Arial"/>
-        </w:rPr>
-        <w:t>regardless</w:t>
-      </w:r>
-      <w:proofErr w:type="gramEnd"/>
-      <w:r>
-        <w:rPr>
-          <w:rFonts w:ascii="Arial" w:hAnsi="Arial" w:cs="Arial"/>
-        </w:rPr>
-        <w:t xml:space="preserve"> if they have been annotated or nor, while the second refers exclusively to annotated genes. </w:t>
+        <w:t xml:space="preserve">Notice that the first criterion refers to all genes in the contig, regardless if they have been annotated or nor, while the second refers exclusively to annotated genes. </w:t>
       </w:r>
     </w:p>
     <w:p>
@@ -1541,78 +1423,42 @@
           <w:sz w:val="20"/>
           <w:szCs w:val="20"/>
         </w:rPr>
-        <w:t>Gen1: k_</w:t>
-      </w:r>
-      <w:proofErr w:type="gramStart"/>
+        <w:t xml:space="preserve">Gen1: k_Bacteria;p_Proteobacteria;c_Gamma-Proteobacteria;o_Enterobacteriales;f_ </w:t>
+      </w:r>
+      <w:proofErr w:type="spellStart"/>
       <w:r>
         <w:rPr>
           <w:rFonts w:ascii="Arial" w:hAnsi="Arial" w:cs="Arial"/>
           <w:sz w:val="20"/>
           <w:szCs w:val="20"/>
         </w:rPr>
-        <w:t>Bacteria;p</w:t>
-      </w:r>
-      <w:proofErr w:type="gramEnd"/>
+        <w:t>Enterobacteriaceae;g_Escherichia;s_Escherichia</w:t>
+      </w:r>
+      <w:proofErr w:type="spellEnd"/>
       <w:r>
         <w:rPr>
           <w:rFonts w:ascii="Arial" w:hAnsi="Arial" w:cs="Arial"/>
           <w:sz w:val="20"/>
           <w:szCs w:val="20"/>
         </w:rPr>
-        <w:t xml:space="preserve">_Proteobacteria;c_Gamma-Proteobacteria;o_Enterobacteriales;f_ </w:t>
-      </w:r>
-      <w:proofErr w:type="spellStart"/>
-      <w:r>
+        <w:t xml:space="preserve"> coli</w:t>
+      </w:r>
+    </w:p>
+    <w:p>
+      <w:pPr>
         <w:rPr>
           <w:rFonts w:ascii="Arial" w:hAnsi="Arial" w:cs="Arial"/>
           <w:sz w:val="20"/>
           <w:szCs w:val="20"/>
         </w:rPr>
-        <w:t>Enterobacteriaceae;g_Escherichia;s_Escherichia</w:t>
-      </w:r>
-      <w:proofErr w:type="spellEnd"/>
+      </w:pPr>
       <w:r>
         <w:rPr>
           <w:rFonts w:ascii="Arial" w:hAnsi="Arial" w:cs="Arial"/>
           <w:sz w:val="20"/>
           <w:szCs w:val="20"/>
         </w:rPr>
-        <w:t xml:space="preserve"> coli</w:t>
-      </w:r>
-    </w:p>
-    <w:p>
-      <w:pPr>
-        <w:rPr>
-          <w:rFonts w:ascii="Arial" w:hAnsi="Arial" w:cs="Arial"/>
-          <w:sz w:val="20"/>
-          <w:szCs w:val="20"/>
-        </w:rPr>
-      </w:pPr>
-      <w:r>
-        <w:rPr>
-          <w:rFonts w:ascii="Arial" w:hAnsi="Arial" w:cs="Arial"/>
-          <w:sz w:val="20"/>
-          <w:szCs w:val="20"/>
-        </w:rPr>
-        <w:t>Gen2: k_</w:t>
-      </w:r>
-      <w:proofErr w:type="gramStart"/>
-      <w:r>
-        <w:rPr>
-          <w:rFonts w:ascii="Arial" w:hAnsi="Arial" w:cs="Arial"/>
-          <w:sz w:val="20"/>
-          <w:szCs w:val="20"/>
-        </w:rPr>
-        <w:t>Bacteria;p</w:t>
-      </w:r>
-      <w:proofErr w:type="gramEnd"/>
-      <w:r>
-        <w:rPr>
-          <w:rFonts w:ascii="Arial" w:hAnsi="Arial" w:cs="Arial"/>
-          <w:sz w:val="20"/>
-          <w:szCs w:val="20"/>
-        </w:rPr>
-        <w:t xml:space="preserve">_Proteobacteria;c_Gamma-Proteobacteria;o_Enterobacteriales;f_ </w:t>
+        <w:t xml:space="preserve">Gen2: k_Bacteria;p_Proteobacteria;c_Gamma-Proteobacteria;o_Enterobacteriales;f_ </w:t>
       </w:r>
       <w:proofErr w:type="spellStart"/>
       <w:r>
@@ -1641,9 +1487,9 @@
           <w:szCs w:val="20"/>
           <w:lang w:val="es-ES"/>
         </w:rPr>
-        <w:t>Gen3: k_</w:t>
-      </w:r>
-      <w:proofErr w:type="gramStart"/>
+        <w:t xml:space="preserve">Gen3: k_Bacteria;p_Proteobacteria;c_Gamma-Proteobacteria;o_Enterobacteriales;f_ </w:t>
+      </w:r>
+      <w:proofErr w:type="spellStart"/>
       <w:r>
         <w:rPr>
           <w:rFonts w:ascii="Arial" w:hAnsi="Arial" w:cs="Arial"/>
@@ -1651,19 +1497,19 @@
           <w:szCs w:val="20"/>
           <w:lang w:val="es-ES"/>
         </w:rPr>
-        <w:t>Bacteria;p</w:t>
-      </w:r>
-      <w:proofErr w:type="gramEnd"/>
-      <w:r>
+        <w:t>Enterobacteriaceae;g_Escherichia</w:t>
+      </w:r>
+      <w:proofErr w:type="spellEnd"/>
+    </w:p>
+    <w:p>
+      <w:pPr>
         <w:rPr>
           <w:rFonts w:ascii="Arial" w:hAnsi="Arial" w:cs="Arial"/>
           <w:sz w:val="20"/>
           <w:szCs w:val="20"/>
           <w:lang w:val="es-ES"/>
         </w:rPr>
-        <w:t xml:space="preserve">_Proteobacteria;c_Gamma-Proteobacteria;o_Enterobacteriales;f_ </w:t>
-      </w:r>
-      <w:proofErr w:type="spellStart"/>
+      </w:pPr>
       <w:r>
         <w:rPr>
           <w:rFonts w:ascii="Arial" w:hAnsi="Arial" w:cs="Arial"/>
@@ -1671,566 +1517,656 @@
           <w:szCs w:val="20"/>
           <w:lang w:val="es-ES"/>
         </w:rPr>
-        <w:t>Enterobacteriaceae;g_Escherichia</w:t>
-      </w:r>
-      <w:proofErr w:type="spellEnd"/>
-    </w:p>
-    <w:p>
-      <w:pPr>
+        <w:lastRenderedPageBreak/>
+        <w:t xml:space="preserve">Gen4: k_Bacteria;p_Proteobacteria;c_Gamma-Proteobacteria;o_Enterobacteriales;f_ </w:t>
+      </w:r>
+      <w:proofErr w:type="spellStart"/>
+      <w:r>
         <w:rPr>
           <w:rFonts w:ascii="Arial" w:hAnsi="Arial" w:cs="Arial"/>
           <w:sz w:val="20"/>
           <w:szCs w:val="20"/>
           <w:lang w:val="es-ES"/>
         </w:rPr>
-      </w:pPr>
-      <w:r>
+        <w:t>Enterobacteriaceae</w:t>
+      </w:r>
+      <w:proofErr w:type="spellEnd"/>
+    </w:p>
+    <w:p>
+      <w:pPr>
         <w:rPr>
           <w:rFonts w:ascii="Arial" w:hAnsi="Arial" w:cs="Arial"/>
           <w:sz w:val="20"/>
           <w:szCs w:val="20"/>
-          <w:lang w:val="es-ES"/>
-        </w:rPr>
-        <w:lastRenderedPageBreak/>
-        <w:t>Gen4: k_</w:t>
-      </w:r>
-      <w:proofErr w:type="gramStart"/>
+        </w:rPr>
+      </w:pPr>
       <w:r>
         <w:rPr>
           <w:rFonts w:ascii="Arial" w:hAnsi="Arial" w:cs="Arial"/>
           <w:sz w:val="20"/>
           <w:szCs w:val="20"/>
-          <w:lang w:val="es-ES"/>
-        </w:rPr>
-        <w:t>Bacteria;p</w:t>
-      </w:r>
-      <w:proofErr w:type="gramEnd"/>
-      <w:r>
+        </w:rPr>
+        <w:t>Gen5: No hits</w:t>
+      </w:r>
+    </w:p>
+    <w:p>
+      <w:pPr>
         <w:rPr>
           <w:rFonts w:ascii="Arial" w:hAnsi="Arial" w:cs="Arial"/>
           <w:sz w:val="20"/>
           <w:szCs w:val="20"/>
-          <w:lang w:val="es-ES"/>
-        </w:rPr>
-        <w:t xml:space="preserve">_Proteobacteria;c_Gamma-Proteobacteria;o_Enterobacteriales;f_ </w:t>
-      </w:r>
-      <w:proofErr w:type="spellStart"/>
+        </w:rPr>
+      </w:pPr>
       <w:r>
         <w:rPr>
           <w:rFonts w:ascii="Arial" w:hAnsi="Arial" w:cs="Arial"/>
           <w:sz w:val="20"/>
           <w:szCs w:val="20"/>
-          <w:lang w:val="es-ES"/>
-        </w:rPr>
-        <w:t>Enterobacteriaceae</w:t>
-      </w:r>
-      <w:proofErr w:type="spellEnd"/>
-    </w:p>
-    <w:p>
-      <w:pPr>
+        </w:rPr>
+        <w:t xml:space="preserve">Gen6: </w:t>
+      </w:r>
+      <w:proofErr w:type="spellStart"/>
+      <w:r>
         <w:rPr>
           <w:rFonts w:ascii="Arial" w:hAnsi="Arial" w:cs="Arial"/>
           <w:sz w:val="20"/>
           <w:szCs w:val="20"/>
         </w:rPr>
-      </w:pPr>
-      <w:r>
-        <w:rPr>
-          <w:rFonts w:ascii="Arial" w:hAnsi="Arial" w:cs="Arial"/>
-          <w:sz w:val="20"/>
-          <w:szCs w:val="20"/>
-        </w:rPr>
-        <w:t>Gen5: No hits</w:t>
-      </w:r>
-    </w:p>
-    <w:p>
-      <w:pPr>
-        <w:rPr>
-          <w:rFonts w:ascii="Arial" w:hAnsi="Arial" w:cs="Arial"/>
-          <w:sz w:val="20"/>
-          <w:szCs w:val="20"/>
-        </w:rPr>
-      </w:pPr>
-      <w:r>
-        <w:rPr>
-          <w:rFonts w:ascii="Arial" w:hAnsi="Arial" w:cs="Arial"/>
-          <w:sz w:val="20"/>
-          <w:szCs w:val="20"/>
-        </w:rPr>
-        <w:t xml:space="preserve">Gen6: </w:t>
+        <w:t>k_Bacteria;p_Firmicutes</w:t>
+      </w:r>
+      <w:proofErr w:type="spellEnd"/>
+    </w:p>
+    <w:p>
+      <w:pPr>
+        <w:rPr>
+          <w:rFonts w:ascii="Arial" w:hAnsi="Arial" w:cs="Arial"/>
+        </w:rPr>
+      </w:pPr>
+    </w:p>
+    <w:p>
+      <w:pPr>
+        <w:rPr>
+          <w:rFonts w:ascii="Arial" w:hAnsi="Arial" w:cs="Arial"/>
+        </w:rPr>
+      </w:pPr>
+      <w:r>
+        <w:rPr>
+          <w:rFonts w:ascii="Arial" w:hAnsi="Arial" w:cs="Arial"/>
+        </w:rPr>
+        <w:t xml:space="preserve">In this case, the contig will be assigned to </w:t>
       </w:r>
       <w:proofErr w:type="spellStart"/>
       <w:r>
         <w:rPr>
           <w:rFonts w:ascii="Arial" w:hAnsi="Arial" w:cs="Arial"/>
-          <w:sz w:val="20"/>
-          <w:szCs w:val="20"/>
-        </w:rPr>
-        <w:t>k_</w:t>
-      </w:r>
-      <w:proofErr w:type="gramStart"/>
-      <w:r>
-        <w:rPr>
-          <w:rFonts w:ascii="Arial" w:hAnsi="Arial" w:cs="Arial"/>
-          <w:sz w:val="20"/>
-          <w:szCs w:val="20"/>
-        </w:rPr>
-        <w:t>Bacteria;p</w:t>
-      </w:r>
-      <w:proofErr w:type="gramEnd"/>
-      <w:r>
-        <w:rPr>
-          <w:rFonts w:ascii="Arial" w:hAnsi="Arial" w:cs="Arial"/>
-          <w:sz w:val="20"/>
-          <w:szCs w:val="20"/>
-        </w:rPr>
-        <w:t>_Firmicutes</w:t>
+        </w:rPr>
+        <w:t>k_Bacteria;p_Proteobacteria;c_Gamma-Proteobacteria;o</w:t>
       </w:r>
       <w:proofErr w:type="spellEnd"/>
-    </w:p>
-    <w:p>
-      <w:pPr>
-        <w:rPr>
-          <w:rFonts w:ascii="Arial" w:hAnsi="Arial" w:cs="Arial"/>
-        </w:rPr>
-      </w:pPr>
-    </w:p>
-    <w:p>
-      <w:pPr>
-        <w:rPr>
-          <w:rFonts w:ascii="Arial" w:hAnsi="Arial" w:cs="Arial"/>
-        </w:rPr>
-      </w:pPr>
-      <w:r>
-        <w:rPr>
-          <w:rFonts w:ascii="Arial" w:hAnsi="Arial" w:cs="Arial"/>
-        </w:rPr>
-        <w:t xml:space="preserve">In this case, the contig will be assigned to </w:t>
+      <w:r>
+        <w:rPr>
+          <w:rFonts w:ascii="Arial" w:hAnsi="Arial" w:cs="Arial"/>
+        </w:rPr>
+        <w:t xml:space="preserve">_ </w:t>
       </w:r>
       <w:proofErr w:type="spellStart"/>
       <w:r>
         <w:rPr>
           <w:rFonts w:ascii="Arial" w:hAnsi="Arial" w:cs="Arial"/>
         </w:rPr>
-        <w:t>k_</w:t>
-      </w:r>
-      <w:proofErr w:type="gramStart"/>
-      <w:r>
-        <w:rPr>
-          <w:rFonts w:ascii="Arial" w:hAnsi="Arial" w:cs="Arial"/>
-        </w:rPr>
-        <w:t>Bacteria;p</w:t>
-      </w:r>
-      <w:proofErr w:type="gramEnd"/>
-      <w:r>
-        <w:rPr>
-          <w:rFonts w:ascii="Arial" w:hAnsi="Arial" w:cs="Arial"/>
-        </w:rPr>
-        <w:t>_Proteobacteria;c_Gamma-Proteobacteria;o</w:t>
+        <w:t>Enterobacteriales;f</w:t>
       </w:r>
       <w:proofErr w:type="spellEnd"/>
       <w:r>
         <w:rPr>
           <w:rFonts w:ascii="Arial" w:hAnsi="Arial" w:cs="Arial"/>
         </w:rPr>
-        <w:t xml:space="preserve">_ </w:t>
+        <w:t xml:space="preserve">_ Enterobacteriaceae, which is the deepest taxon fulfilling 50% of all the genes belonging to that taxon (4/6=66%), and having 70% of the annotated genes (4/5=80%). </w:t>
+      </w:r>
+      <w:r>
+        <w:rPr>
+          <w:rFonts w:ascii="Arial" w:hAnsi="Arial" w:cs="Arial"/>
+        </w:rPr>
+        <w:t xml:space="preserve">It was not possible to annotate the contig </w:t>
+      </w:r>
+      <w:r>
+        <w:rPr>
+          <w:rFonts w:ascii="Arial" w:hAnsi="Arial" w:cs="Arial"/>
+        </w:rPr>
+        <w:t>to genus Escherichia since just 3/5=60% of the annotated genes belong to it.</w:t>
+      </w:r>
+    </w:p>
+    <w:p>
+      <w:pPr>
+        <w:rPr>
+          <w:rFonts w:ascii="Arial" w:hAnsi="Arial" w:cs="Arial"/>
+        </w:rPr>
+      </w:pPr>
+    </w:p>
+    <w:p>
+      <w:pPr>
+        <w:rPr>
+          <w:rFonts w:ascii="Arial" w:hAnsi="Arial" w:cs="Arial"/>
+        </w:rPr>
+      </w:pPr>
+      <w:r>
+        <w:rPr>
+          <w:rFonts w:ascii="Arial" w:hAnsi="Arial" w:cs="Arial"/>
+        </w:rPr>
+        <w:t>For annotating the consensus of bins, the procedure is the same, just using the annotations for the contigs belonging to the bin instead.</w:t>
+      </w:r>
+    </w:p>
+    <w:p>
+      <w:pPr>
+        <w:rPr>
+          <w:rFonts w:ascii="Arial" w:hAnsi="Arial" w:cs="Arial"/>
+        </w:rPr>
+      </w:pPr>
+    </w:p>
+    <w:p>
+      <w:pPr>
+        <w:rPr>
+          <w:rFonts w:ascii="Arial" w:hAnsi="Arial" w:cs="Arial"/>
+          <w:b/>
+        </w:rPr>
+      </w:pPr>
+      <w:r>
+        <w:rPr>
+          <w:rFonts w:ascii="Arial" w:hAnsi="Arial" w:cs="Arial"/>
+          <w:b/>
+        </w:rPr>
+        <w:t>Chimerism calculation</w:t>
+      </w:r>
+    </w:p>
+    <w:p>
+      <w:pPr>
+        <w:rPr>
+          <w:rFonts w:ascii="Arial" w:hAnsi="Arial" w:cs="Arial"/>
+        </w:rPr>
+      </w:pPr>
+    </w:p>
+    <w:p>
+      <w:pPr>
+        <w:rPr>
+          <w:rFonts w:ascii="Arial" w:hAnsi="Arial" w:cs="Arial"/>
+        </w:rPr>
+      </w:pPr>
+      <w:r>
+        <w:rPr>
+          <w:rFonts w:ascii="Arial" w:hAnsi="Arial" w:cs="Arial"/>
+        </w:rPr>
+        <w:t>Notice that in the example above, the end part of the contig seems to depart from the common taxonomic origin of the rest. This is an indication of a potential chimerism produced in the assembly (although it can be die to other causes, such as</w:t>
+      </w:r>
+      <w:r>
+        <w:rPr>
+          <w:rFonts w:ascii="Arial" w:hAnsi="Arial" w:cs="Arial"/>
+        </w:rPr>
+        <w:t xml:space="preserve"> a recent LCA transfer or a </w:t>
       </w:r>
       <w:proofErr w:type="spellStart"/>
       <w:r>
         <w:rPr>
           <w:rFonts w:ascii="Arial" w:hAnsi="Arial" w:cs="Arial"/>
         </w:rPr>
-        <w:t>Enterobacteriales;f</w:t>
+        <w:t>mis</w:t>
+      </w:r>
+      <w:r>
+        <w:rPr>
+          <w:rFonts w:ascii="Arial" w:hAnsi="Arial" w:cs="Arial"/>
+        </w:rPr>
+        <w:t>annotation</w:t>
       </w:r>
       <w:proofErr w:type="spellEnd"/>
       <w:r>
         <w:rPr>
           <w:rFonts w:ascii="Arial" w:hAnsi="Arial" w:cs="Arial"/>
         </w:rPr>
-        <w:t xml:space="preserve">_ Enterobacteriaceae, which is the deepest taxon fulfilling 50% of all the genes belonging to that taxon (4/6=66%), and having 70% of the annotated genes (4/5=80%). </w:t>
-      </w:r>
-      <w:r>
-        <w:rPr>
-          <w:rFonts w:ascii="Arial" w:hAnsi="Arial" w:cs="Arial"/>
-        </w:rPr>
-        <w:t xml:space="preserve">It was not possible to annotate the contig </w:t>
-      </w:r>
-      <w:r>
-        <w:rPr>
-          <w:rFonts w:ascii="Arial" w:hAnsi="Arial" w:cs="Arial"/>
-        </w:rPr>
-        <w:t>to genus Escherichia since just 3/5=60% of the annotated genes belong to it.</w:t>
-      </w:r>
-    </w:p>
-    <w:p>
-      <w:pPr>
-        <w:rPr>
-          <w:rFonts w:ascii="Arial" w:hAnsi="Arial" w:cs="Arial"/>
-        </w:rPr>
-      </w:pPr>
-    </w:p>
-    <w:p>
-      <w:pPr>
-        <w:rPr>
-          <w:rFonts w:ascii="Arial" w:hAnsi="Arial" w:cs="Arial"/>
-        </w:rPr>
-      </w:pPr>
-      <w:r>
-        <w:rPr>
-          <w:rFonts w:ascii="Arial" w:hAnsi="Arial" w:cs="Arial"/>
-        </w:rPr>
-        <w:t>For annotating the consensus of bins, the procedure is the same, just using the annotations for the contigs belonging to the bin instead.</w:t>
-      </w:r>
-    </w:p>
-    <w:p>
-      <w:pPr>
-        <w:rPr>
-          <w:rFonts w:ascii="Arial" w:hAnsi="Arial" w:cs="Arial"/>
-        </w:rPr>
-      </w:pPr>
-    </w:p>
-    <w:p>
-      <w:pPr>
-        <w:rPr>
-          <w:rFonts w:ascii="Arial" w:hAnsi="Arial" w:cs="Arial"/>
-          <w:b/>
-        </w:rPr>
-      </w:pPr>
-      <w:r>
-        <w:rPr>
-          <w:rFonts w:ascii="Arial" w:hAnsi="Arial" w:cs="Arial"/>
-          <w:b/>
-        </w:rPr>
-        <w:t>Chimerism calculation</w:t>
-      </w:r>
-    </w:p>
-    <w:p>
-      <w:pPr>
-        <w:rPr>
-          <w:rFonts w:ascii="Arial" w:hAnsi="Arial" w:cs="Arial"/>
-        </w:rPr>
-      </w:pPr>
-    </w:p>
-    <w:p>
-      <w:pPr>
-        <w:rPr>
-          <w:rFonts w:ascii="Arial" w:hAnsi="Arial" w:cs="Arial"/>
-        </w:rPr>
-      </w:pPr>
-      <w:r>
-        <w:rPr>
-          <w:rFonts w:ascii="Arial" w:hAnsi="Arial" w:cs="Arial"/>
-        </w:rPr>
-        <w:t xml:space="preserve">Notice that in the example above, the end part of the contig seems to depart from the common taxonomic origin of the rest. This is an indication of a potential chimerism produced in the assembly (although it can be </w:t>
-      </w:r>
-      <w:proofErr w:type="gramStart"/>
-      <w:r>
-        <w:rPr>
-          <w:rFonts w:ascii="Arial" w:hAnsi="Arial" w:cs="Arial"/>
-        </w:rPr>
-        <w:t>die</w:t>
-      </w:r>
-      <w:proofErr w:type="gramEnd"/>
-      <w:r>
-        <w:rPr>
-          <w:rFonts w:ascii="Arial" w:hAnsi="Arial" w:cs="Arial"/>
-        </w:rPr>
-        <w:t xml:space="preserve"> to other causes, such as</w:t>
-      </w:r>
-      <w:r>
-        <w:rPr>
-          <w:rFonts w:ascii="Arial" w:hAnsi="Arial" w:cs="Arial"/>
-        </w:rPr>
-        <w:t xml:space="preserve"> a recent LCA transfer or a </w:t>
+        <w:t xml:space="preserve"> for the gene). The chimerism index attempts to measure this effect, so that the contigs can be flagged accordingly (for instance, we could decide not trusting highly chimeric contigs). </w:t>
+      </w:r>
+    </w:p>
+    <w:p>
+      <w:pPr>
+        <w:rPr>
+          <w:rFonts w:ascii="Arial" w:hAnsi="Arial" w:cs="Arial"/>
+        </w:rPr>
+      </w:pPr>
+      <w:r>
+        <w:rPr>
+          <w:rFonts w:ascii="Arial" w:hAnsi="Arial" w:cs="Arial"/>
+        </w:rPr>
+        <w:t>Chimerism index is calculated for the taxonomic rank assigned by consensus (in the previous example, family). We compare the assignments at that level for every pair of genes in the contig, and count the number of agreements and disagreements. If one of the taxa has no annotation at that level, is not counted for agreement but it is counted for disagreements if previous ranks do not coincide. That is:</w:t>
+      </w:r>
+    </w:p>
+    <w:p>
+      <w:pPr>
+        <w:rPr>
+          <w:rFonts w:ascii="Arial" w:hAnsi="Arial" w:cs="Arial"/>
+        </w:rPr>
+      </w:pPr>
+    </w:p>
+    <w:p>
+      <w:pPr>
+        <w:rPr>
+          <w:rFonts w:ascii="Arial" w:hAnsi="Arial" w:cs="Arial"/>
+        </w:rPr>
+      </w:pPr>
+      <w:r>
+        <w:rPr>
+          <w:rFonts w:ascii="Arial" w:hAnsi="Arial" w:cs="Arial"/>
+        </w:rPr>
+        <w:t>Gen1-Gen2: Agree</w:t>
+      </w:r>
+    </w:p>
+    <w:p>
+      <w:pPr>
+        <w:rPr>
+          <w:rFonts w:ascii="Arial" w:hAnsi="Arial" w:cs="Arial"/>
+        </w:rPr>
+      </w:pPr>
+      <w:r>
+        <w:rPr>
+          <w:rFonts w:ascii="Arial" w:hAnsi="Arial" w:cs="Arial"/>
+        </w:rPr>
+        <w:t>Gen1-Gen3: Agree</w:t>
+      </w:r>
+    </w:p>
+    <w:p>
+      <w:pPr>
+        <w:rPr>
+          <w:rFonts w:ascii="Arial" w:hAnsi="Arial" w:cs="Arial"/>
+        </w:rPr>
+      </w:pPr>
+      <w:r>
+        <w:rPr>
+          <w:rFonts w:ascii="Arial" w:hAnsi="Arial" w:cs="Arial"/>
+        </w:rPr>
+        <w:t>Gen1-Gen4: Agree</w:t>
+      </w:r>
+    </w:p>
+    <w:p>
+      <w:pPr>
+        <w:rPr>
+          <w:rFonts w:ascii="Arial" w:hAnsi="Arial" w:cs="Arial"/>
+        </w:rPr>
+      </w:pPr>
+      <w:r>
+        <w:rPr>
+          <w:rFonts w:ascii="Arial" w:hAnsi="Arial" w:cs="Arial"/>
+        </w:rPr>
+        <w:t>Gen1-Gen5: Unknown</w:t>
+      </w:r>
+    </w:p>
+    <w:p>
+      <w:pPr>
+        <w:rPr>
+          <w:rFonts w:ascii="Arial" w:hAnsi="Arial" w:cs="Arial"/>
+        </w:rPr>
+      </w:pPr>
+      <w:r>
+        <w:rPr>
+          <w:rFonts w:ascii="Arial" w:hAnsi="Arial" w:cs="Arial"/>
+        </w:rPr>
+        <w:t>Gen1-Gen6: Disagree (at phylum level)</w:t>
+      </w:r>
+    </w:p>
+    <w:p>
+      <w:pPr>
+        <w:rPr>
+          <w:rFonts w:ascii="Arial" w:hAnsi="Arial" w:cs="Arial"/>
+        </w:rPr>
+      </w:pPr>
+      <w:r>
+        <w:rPr>
+          <w:rFonts w:ascii="Arial" w:hAnsi="Arial" w:cs="Arial"/>
+        </w:rPr>
+        <w:t>Gen2-Gen3: Agree</w:t>
+      </w:r>
+    </w:p>
+    <w:p>
+      <w:pPr>
+        <w:rPr>
+          <w:rFonts w:ascii="Arial" w:hAnsi="Arial" w:cs="Arial"/>
+        </w:rPr>
+      </w:pPr>
+      <w:r>
+        <w:rPr>
+          <w:rFonts w:ascii="Arial" w:hAnsi="Arial" w:cs="Arial"/>
+        </w:rPr>
+        <w:t>Gen2-Gen4: Agree</w:t>
+      </w:r>
+    </w:p>
+    <w:p>
+      <w:pPr>
+        <w:rPr>
+          <w:rFonts w:ascii="Arial" w:hAnsi="Arial" w:cs="Arial"/>
+        </w:rPr>
+      </w:pPr>
+      <w:r>
+        <w:rPr>
+          <w:rFonts w:ascii="Arial" w:hAnsi="Arial" w:cs="Arial"/>
+        </w:rPr>
+        <w:t>Gen2-Gen5: Unknown</w:t>
+      </w:r>
+    </w:p>
+    <w:p>
+      <w:pPr>
+        <w:rPr>
+          <w:rFonts w:ascii="Arial" w:hAnsi="Arial" w:cs="Arial"/>
+        </w:rPr>
+      </w:pPr>
+      <w:r>
+        <w:rPr>
+          <w:rFonts w:ascii="Arial" w:hAnsi="Arial" w:cs="Arial"/>
+        </w:rPr>
+        <w:t>Gen2-Gen6: Disagree (at phylum level)</w:t>
+      </w:r>
+    </w:p>
+    <w:p>
+      <w:pPr>
+        <w:rPr>
+          <w:rFonts w:ascii="Arial" w:hAnsi="Arial" w:cs="Arial"/>
+        </w:rPr>
+      </w:pPr>
+      <w:r>
+        <w:rPr>
+          <w:rFonts w:ascii="Arial" w:hAnsi="Arial" w:cs="Arial"/>
+        </w:rPr>
+        <w:t>Gen3-Gen4: Agree</w:t>
+      </w:r>
+    </w:p>
+    <w:p>
+      <w:pPr>
+        <w:rPr>
+          <w:rFonts w:ascii="Arial" w:hAnsi="Arial" w:cs="Arial"/>
+        </w:rPr>
+      </w:pPr>
+      <w:r>
+        <w:rPr>
+          <w:rFonts w:ascii="Arial" w:hAnsi="Arial" w:cs="Arial"/>
+        </w:rPr>
+        <w:t>Gen3-Gen5: Unknown</w:t>
+      </w:r>
+    </w:p>
+    <w:p>
+      <w:pPr>
+        <w:rPr>
+          <w:rFonts w:ascii="Arial" w:hAnsi="Arial" w:cs="Arial"/>
+        </w:rPr>
+      </w:pPr>
+      <w:r>
+        <w:rPr>
+          <w:rFonts w:ascii="Arial" w:hAnsi="Arial" w:cs="Arial"/>
+        </w:rPr>
+        <w:t>Gen3-Gen6: Disagree (at phylum level)</w:t>
+      </w:r>
+    </w:p>
+    <w:p>
+      <w:pPr>
+        <w:rPr>
+          <w:rFonts w:ascii="Arial" w:hAnsi="Arial" w:cs="Arial"/>
+        </w:rPr>
+      </w:pPr>
+      <w:r>
+        <w:rPr>
+          <w:rFonts w:ascii="Arial" w:hAnsi="Arial" w:cs="Arial"/>
+        </w:rPr>
+        <w:t>Gen4-Gen5: Unknown</w:t>
+      </w:r>
+    </w:p>
+    <w:p>
+      <w:pPr>
+        <w:rPr>
+          <w:rFonts w:ascii="Arial" w:hAnsi="Arial" w:cs="Arial"/>
+        </w:rPr>
+      </w:pPr>
+      <w:r>
+        <w:rPr>
+          <w:rFonts w:ascii="Arial" w:hAnsi="Arial" w:cs="Arial"/>
+        </w:rPr>
+        <w:t>Gen4-Gen6: Disagree (at phylum level)</w:t>
+      </w:r>
+    </w:p>
+    <w:p>
+      <w:pPr>
+        <w:rPr>
+          <w:rFonts w:ascii="Arial" w:hAnsi="Arial" w:cs="Arial"/>
+        </w:rPr>
+      </w:pPr>
+      <w:r>
+        <w:rPr>
+          <w:rFonts w:ascii="Arial" w:hAnsi="Arial" w:cs="Arial"/>
+        </w:rPr>
+        <w:t>Gen5-Gen6: Unknown</w:t>
+      </w:r>
+    </w:p>
+    <w:p>
+      <w:pPr>
+        <w:rPr>
+          <w:rFonts w:ascii="Arial" w:hAnsi="Arial" w:cs="Arial"/>
+        </w:rPr>
+      </w:pPr>
+    </w:p>
+    <w:p>
+      <w:pPr>
+        <w:rPr>
+          <w:rFonts w:ascii="Arial" w:hAnsi="Arial" w:cs="Arial"/>
+        </w:rPr>
+      </w:pPr>
+      <w:r>
+        <w:rPr>
+          <w:rFonts w:ascii="Arial" w:hAnsi="Arial" w:cs="Arial"/>
+        </w:rPr>
+        <w:t>Chimerism index is the ratio between the number of disagreements and the total number of comparisons, in this case 4/15=0.26</w:t>
+      </w:r>
+    </w:p>
+    <w:p>
+      <w:pPr>
+        <w:rPr>
+          <w:rFonts w:ascii="Arial" w:hAnsi="Arial" w:cs="Arial"/>
+        </w:rPr>
+      </w:pPr>
+    </w:p>
+    <w:p>
+      <w:pPr>
+        <w:rPr>
+          <w:rFonts w:ascii="Arial" w:hAnsi="Arial" w:cs="Arial"/>
+        </w:rPr>
+      </w:pPr>
+      <w:r>
+        <w:rPr>
+          <w:rFonts w:ascii="Arial" w:hAnsi="Arial" w:cs="Arial"/>
+        </w:rPr>
+        <w:t>For calculating the chimerism of bins, the procedure is the same, just using the annotations for the contigs belonging to the bin instead.</w:t>
+      </w:r>
+    </w:p>
+    <w:p>
+      <w:pPr>
+        <w:rPr>
+          <w:rFonts w:ascii="Arial" w:hAnsi="Arial" w:cs="Arial"/>
+        </w:rPr>
+      </w:pPr>
+      <w:r>
+        <w:rPr>
+          <w:rFonts w:ascii="Arial" w:hAnsi="Arial" w:cs="Arial"/>
+        </w:rPr>
+        <w:lastRenderedPageBreak/>
+        <w:drawing>
+          <wp:inline distT="0" distB="0" distL="0" distR="0" wp14:anchorId="43875789" wp14:editId="15F380F4">
+            <wp:extent cx="5396230" cy="3841750"/>
+            <wp:effectExtent l="0" t="0" r="0" b="6350"/>
+            <wp:docPr id="1" name="Image 1"/>
+            <wp:cNvGraphicFramePr>
+              <a:graphicFrameLocks xmlns:a="http://schemas.openxmlformats.org/drawingml/2006/main" noChangeAspect="1"/>
+            </wp:cNvGraphicFramePr>
+            <a:graphic xmlns:a="http://schemas.openxmlformats.org/drawingml/2006/main">
+              <a:graphicData uri="http://schemas.openxmlformats.org/drawingml/2006/picture">
+                <pic:pic xmlns:pic="http://schemas.openxmlformats.org/drawingml/2006/picture">
+                  <pic:nvPicPr>
+                    <pic:cNvPr id="1" name=""/>
+                    <pic:cNvPicPr/>
+                  </pic:nvPicPr>
+                  <pic:blipFill>
+                    <a:blip r:embed="rId5"/>
+                    <a:stretch>
+                      <a:fillRect/>
+                    </a:stretch>
+                  </pic:blipFill>
+                  <pic:spPr>
+                    <a:xfrm>
+                      <a:off x="0" y="0"/>
+                      <a:ext cx="5396230" cy="3841750"/>
+                    </a:xfrm>
+                    <a:prstGeom prst="rect">
+                      <a:avLst/>
+                    </a:prstGeom>
+                  </pic:spPr>
+                </pic:pic>
+              </a:graphicData>
+            </a:graphic>
+          </wp:inline>
+        </w:drawing>
+      </w:r>
+    </w:p>
+    <w:p>
+      <w:pPr>
+        <w:pStyle w:val="Paragraphedeliste"/>
+        <w:numPr>
+          <w:ilvl w:val="0"/>
+          <w:numId w:val="1"/>
+        </w:numPr>
+      </w:pPr>
+      <w:r>
+        <w:t xml:space="preserve">Load functions: </w:t>
+      </w:r>
+    </w:p>
+    <w:p>
+      <w:pPr>
+        <w:pStyle w:val="Paragraphedeliste"/>
+        <w:numPr>
+          <w:ilvl w:val="1"/>
+          <w:numId w:val="1"/>
+        </w:numPr>
+      </w:pPr>
+      <w:r>
+        <w:t xml:space="preserve">load all the data generated by </w:t>
       </w:r>
       <w:proofErr w:type="spellStart"/>
       <w:r>
-        <w:rPr>
-          <w:rFonts w:ascii="Arial" w:hAnsi="Arial" w:cs="Arial"/>
-        </w:rPr>
-        <w:t>mis</w:t>
-      </w:r>
-      <w:r>
-        <w:rPr>
-          <w:rFonts w:ascii="Arial" w:hAnsi="Arial" w:cs="Arial"/>
-        </w:rPr>
-        <w:t>annotation</w:t>
+        <w:t>SqueezeMeta</w:t>
       </w:r>
       <w:proofErr w:type="spellEnd"/>
       <w:r>
-        <w:rPr>
-          <w:rFonts w:ascii="Arial" w:hAnsi="Arial" w:cs="Arial"/>
-        </w:rPr>
-        <w:t xml:space="preserve"> for the gene). The chimerism index attempts to measure this effect, so that the contigs can be flagged accordingly (for instance, we could decide not trusting highly chimeric contigs). </w:t>
-      </w:r>
-    </w:p>
-    <w:p>
-      <w:pPr>
-        <w:rPr>
-          <w:rFonts w:ascii="Arial" w:hAnsi="Arial" w:cs="Arial"/>
-        </w:rPr>
-      </w:pPr>
-      <w:r>
-        <w:rPr>
-          <w:rFonts w:ascii="Arial" w:hAnsi="Arial" w:cs="Arial"/>
-        </w:rPr>
-        <w:t xml:space="preserve">Chimerism index is calculated for the taxonomic rank assigned by consensus (in the previous example, family). We compare the assignments at that level for every pair of genes in the </w:t>
-      </w:r>
-      <w:proofErr w:type="gramStart"/>
-      <w:r>
-        <w:rPr>
-          <w:rFonts w:ascii="Arial" w:hAnsi="Arial" w:cs="Arial"/>
-        </w:rPr>
-        <w:t>contig, and</w:t>
-      </w:r>
-      <w:proofErr w:type="gramEnd"/>
-      <w:r>
-        <w:rPr>
-          <w:rFonts w:ascii="Arial" w:hAnsi="Arial" w:cs="Arial"/>
-        </w:rPr>
-        <w:t xml:space="preserve"> count the number of agreements and disagreements. If one of the taxa has no annotation at that level, is not counted for agreement but it is counted for disagreements if previous ranks do not coincide. That is:</w:t>
-      </w:r>
-    </w:p>
-    <w:p>
-      <w:pPr>
-        <w:rPr>
-          <w:rFonts w:ascii="Arial" w:hAnsi="Arial" w:cs="Arial"/>
-        </w:rPr>
-      </w:pPr>
-    </w:p>
-    <w:p>
-      <w:pPr>
-        <w:rPr>
-          <w:rFonts w:ascii="Arial" w:hAnsi="Arial" w:cs="Arial"/>
-        </w:rPr>
-      </w:pPr>
-      <w:r>
-        <w:rPr>
-          <w:rFonts w:ascii="Arial" w:hAnsi="Arial" w:cs="Arial"/>
-        </w:rPr>
-        <w:t>Gen1-Gen2: Agree</w:t>
-      </w:r>
-    </w:p>
-    <w:p>
-      <w:pPr>
-        <w:rPr>
-          <w:rFonts w:ascii="Arial" w:hAnsi="Arial" w:cs="Arial"/>
-        </w:rPr>
-      </w:pPr>
-      <w:r>
-        <w:rPr>
-          <w:rFonts w:ascii="Arial" w:hAnsi="Arial" w:cs="Arial"/>
-        </w:rPr>
-        <w:t>Gen1-Gen3: Agree</w:t>
-      </w:r>
-    </w:p>
-    <w:p>
-      <w:pPr>
-        <w:rPr>
-          <w:rFonts w:ascii="Arial" w:hAnsi="Arial" w:cs="Arial"/>
-        </w:rPr>
-      </w:pPr>
-      <w:r>
-        <w:rPr>
-          <w:rFonts w:ascii="Arial" w:hAnsi="Arial" w:cs="Arial"/>
-        </w:rPr>
-        <w:t>Gen1-Gen4: Agree</w:t>
-      </w:r>
-    </w:p>
-    <w:p>
-      <w:pPr>
-        <w:rPr>
-          <w:rFonts w:ascii="Arial" w:hAnsi="Arial" w:cs="Arial"/>
-        </w:rPr>
-      </w:pPr>
-      <w:r>
-        <w:rPr>
-          <w:rFonts w:ascii="Arial" w:hAnsi="Arial" w:cs="Arial"/>
-        </w:rPr>
-        <w:t>Gen1-Gen5: Unknown</w:t>
-      </w:r>
-    </w:p>
-    <w:p>
-      <w:pPr>
-        <w:rPr>
-          <w:rFonts w:ascii="Arial" w:hAnsi="Arial" w:cs="Arial"/>
-        </w:rPr>
-      </w:pPr>
-      <w:r>
-        <w:rPr>
-          <w:rFonts w:ascii="Arial" w:hAnsi="Arial" w:cs="Arial"/>
-        </w:rPr>
-        <w:t>Gen1-Gen6: Disagree (at phylum level)</w:t>
-      </w:r>
-    </w:p>
-    <w:p>
-      <w:pPr>
-        <w:rPr>
-          <w:rFonts w:ascii="Arial" w:hAnsi="Arial" w:cs="Arial"/>
-        </w:rPr>
-      </w:pPr>
-      <w:r>
-        <w:rPr>
-          <w:rFonts w:ascii="Arial" w:hAnsi="Arial" w:cs="Arial"/>
-        </w:rPr>
-        <w:t>Gen2-Gen3: Agree</w:t>
-      </w:r>
-    </w:p>
-    <w:p>
-      <w:pPr>
-        <w:rPr>
-          <w:rFonts w:ascii="Arial" w:hAnsi="Arial" w:cs="Arial"/>
-        </w:rPr>
-      </w:pPr>
-      <w:r>
-        <w:rPr>
-          <w:rFonts w:ascii="Arial" w:hAnsi="Arial" w:cs="Arial"/>
-        </w:rPr>
-        <w:t>Gen2-Gen4: Agree</w:t>
-      </w:r>
-    </w:p>
-    <w:p>
-      <w:pPr>
-        <w:rPr>
-          <w:rFonts w:ascii="Arial" w:hAnsi="Arial" w:cs="Arial"/>
-        </w:rPr>
-      </w:pPr>
-      <w:r>
-        <w:rPr>
-          <w:rFonts w:ascii="Arial" w:hAnsi="Arial" w:cs="Arial"/>
-        </w:rPr>
-        <w:t>Gen2-Gen5: Unknown</w:t>
-      </w:r>
-    </w:p>
-    <w:p>
-      <w:pPr>
-        <w:rPr>
-          <w:rFonts w:ascii="Arial" w:hAnsi="Arial" w:cs="Arial"/>
-        </w:rPr>
-      </w:pPr>
-      <w:r>
-        <w:rPr>
-          <w:rFonts w:ascii="Arial" w:hAnsi="Arial" w:cs="Arial"/>
-        </w:rPr>
-        <w:t>Gen2-Gen6: Disagree (at phylum level)</w:t>
-      </w:r>
-    </w:p>
-    <w:p>
-      <w:pPr>
-        <w:rPr>
-          <w:rFonts w:ascii="Arial" w:hAnsi="Arial" w:cs="Arial"/>
-        </w:rPr>
-      </w:pPr>
-      <w:r>
-        <w:rPr>
-          <w:rFonts w:ascii="Arial" w:hAnsi="Arial" w:cs="Arial"/>
-        </w:rPr>
-        <w:t>Gen3-Gen4: Agree</w:t>
-      </w:r>
-    </w:p>
-    <w:p>
-      <w:pPr>
-        <w:rPr>
-          <w:rFonts w:ascii="Arial" w:hAnsi="Arial" w:cs="Arial"/>
-        </w:rPr>
-      </w:pPr>
-      <w:r>
-        <w:rPr>
-          <w:rFonts w:ascii="Arial" w:hAnsi="Arial" w:cs="Arial"/>
-        </w:rPr>
-        <w:t>Gen3-Gen5: Unknown</w:t>
-      </w:r>
-    </w:p>
-    <w:p>
-      <w:pPr>
-        <w:rPr>
-          <w:rFonts w:ascii="Arial" w:hAnsi="Arial" w:cs="Arial"/>
-        </w:rPr>
-      </w:pPr>
-      <w:r>
-        <w:rPr>
-          <w:rFonts w:ascii="Arial" w:hAnsi="Arial" w:cs="Arial"/>
-        </w:rPr>
-        <w:t>Gen3-Gen6: Disagree (at phylum level)</w:t>
-      </w:r>
-    </w:p>
-    <w:p>
-      <w:pPr>
-        <w:rPr>
-          <w:rFonts w:ascii="Arial" w:hAnsi="Arial" w:cs="Arial"/>
-        </w:rPr>
-      </w:pPr>
-      <w:r>
-        <w:rPr>
-          <w:rFonts w:ascii="Arial" w:hAnsi="Arial" w:cs="Arial"/>
-        </w:rPr>
-        <w:t>Gen4-Gen5: Unknown</w:t>
-      </w:r>
-    </w:p>
-    <w:p>
-      <w:pPr>
-        <w:rPr>
-          <w:rFonts w:ascii="Arial" w:hAnsi="Arial" w:cs="Arial"/>
-        </w:rPr>
-      </w:pPr>
-      <w:r>
-        <w:rPr>
-          <w:rFonts w:ascii="Arial" w:hAnsi="Arial" w:cs="Arial"/>
-        </w:rPr>
-        <w:t>Gen4-Gen6: Disagree (at phylum level)</w:t>
-      </w:r>
-    </w:p>
-    <w:p>
-      <w:pPr>
-        <w:rPr>
-          <w:rFonts w:ascii="Arial" w:hAnsi="Arial" w:cs="Arial"/>
-        </w:rPr>
-      </w:pPr>
-      <w:r>
-        <w:rPr>
-          <w:rFonts w:ascii="Arial" w:hAnsi="Arial" w:cs="Arial"/>
-        </w:rPr>
-        <w:t>Gen5-Gen6: Unknown</w:t>
-      </w:r>
-    </w:p>
-    <w:p>
-      <w:pPr>
-        <w:rPr>
-          <w:rFonts w:ascii="Arial" w:hAnsi="Arial" w:cs="Arial"/>
-        </w:rPr>
-      </w:pPr>
-    </w:p>
-    <w:p>
-      <w:pPr>
-        <w:rPr>
-          <w:rFonts w:ascii="Arial" w:hAnsi="Arial" w:cs="Arial"/>
-        </w:rPr>
-      </w:pPr>
-      <w:r>
-        <w:rPr>
-          <w:rFonts w:ascii="Arial" w:hAnsi="Arial" w:cs="Arial"/>
-        </w:rPr>
-        <w:t>Chimerism index is the ratio between the number of disagreements and the total number of comparisons, in this case 4/15=0.26</w:t>
-      </w:r>
-    </w:p>
-    <w:p>
-      <w:pPr>
-        <w:rPr>
-          <w:rFonts w:ascii="Arial" w:hAnsi="Arial" w:cs="Arial"/>
-        </w:rPr>
-      </w:pPr>
-    </w:p>
-    <w:p>
-      <w:pPr>
-        <w:rPr>
-          <w:rFonts w:ascii="Arial" w:hAnsi="Arial" w:cs="Arial"/>
-        </w:rPr>
-      </w:pPr>
-      <w:r>
-        <w:rPr>
-          <w:rFonts w:ascii="Arial" w:hAnsi="Arial" w:cs="Arial"/>
-        </w:rPr>
-        <w:t>For calculating the chimerism of bins, the procedure is the same, just using the annotations for the contigs belonging to the bin instead.</w:t>
+        <w:t xml:space="preserve"> (sequences, annotations, bins, aggregated functional and taxonomic profiles) into a single R object (SQM object), whose structure is described in Supplementary Table S2, and which will be used by the rest of the main functions in the </w:t>
+      </w:r>
+      <w:proofErr w:type="spellStart"/>
+      <w:r>
+        <w:t>SQMtools</w:t>
+      </w:r>
+      <w:proofErr w:type="spellEnd"/>
+      <w:r>
+        <w:t xml:space="preserve"> package.</w:t>
+      </w:r>
+    </w:p>
+    <w:p>
+      <w:pPr>
+        <w:pStyle w:val="Paragraphedeliste"/>
+        <w:numPr>
+          <w:ilvl w:val="0"/>
+          <w:numId w:val="1"/>
+        </w:numPr>
+      </w:pPr>
+      <w:r>
+        <w:t>Subset functions:</w:t>
+      </w:r>
+    </w:p>
+    <w:p>
+      <w:pPr>
+        <w:pStyle w:val="Paragraphedeliste"/>
+        <w:numPr>
+          <w:ilvl w:val="1"/>
+          <w:numId w:val="1"/>
+        </w:numPr>
+      </w:pPr>
+      <w:r>
+        <w:t xml:space="preserve">generate a new SQM object containing a subset of functions, taxa, or bins of the parent SQM object. </w:t>
+      </w:r>
+    </w:p>
+    <w:p>
+      <w:pPr>
+        <w:pStyle w:val="Paragraphedeliste"/>
+        <w:numPr>
+          <w:ilvl w:val="0"/>
+          <w:numId w:val="1"/>
+        </w:numPr>
+      </w:pPr>
+      <w:r>
+        <w:t xml:space="preserve">Combine functions: </w:t>
+      </w:r>
+    </w:p>
+    <w:p>
+      <w:pPr>
+        <w:pStyle w:val="Paragraphedeliste"/>
+        <w:numPr>
+          <w:ilvl w:val="1"/>
+          <w:numId w:val="1"/>
+        </w:numPr>
+      </w:pPr>
+      <w:r>
+        <w:t xml:space="preserve">generate a new SQM object aggregating the data from two or more SQM objects. </w:t>
+      </w:r>
+    </w:p>
+    <w:p>
+      <w:pPr>
+        <w:pStyle w:val="Paragraphedeliste"/>
+        <w:numPr>
+          <w:ilvl w:val="0"/>
+          <w:numId w:val="1"/>
+        </w:numPr>
+      </w:pPr>
+      <w:r>
+        <w:t xml:space="preserve">Plot functions: </w:t>
+      </w:r>
+    </w:p>
+    <w:p>
+      <w:pPr>
+        <w:pStyle w:val="Paragraphedeliste"/>
+        <w:numPr>
+          <w:ilvl w:val="1"/>
+          <w:numId w:val="1"/>
+        </w:numPr>
+      </w:pPr>
+      <w:r>
+        <w:t xml:space="preserve">make different R plots from the data (taxonomy, functions …) contained in a SQM object. </w:t>
+      </w:r>
+    </w:p>
+    <w:p>
+      <w:pPr>
+        <w:pStyle w:val="Paragraphedeliste"/>
+        <w:numPr>
+          <w:ilvl w:val="0"/>
+          <w:numId w:val="1"/>
+        </w:numPr>
+        <w:rPr>
+          <w:rFonts w:ascii="Arial" w:hAnsi="Arial" w:cs="Arial"/>
+        </w:rPr>
+      </w:pPr>
+      <w:r>
+        <w:t xml:space="preserve">Export functions: </w:t>
+      </w:r>
+    </w:p>
+    <w:p>
+      <w:pPr>
+        <w:pStyle w:val="Paragraphedeliste"/>
+        <w:numPr>
+          <w:ilvl w:val="1"/>
+          <w:numId w:val="1"/>
+        </w:numPr>
+        <w:rPr>
+          <w:rFonts w:ascii="Arial" w:hAnsi="Arial" w:cs="Arial"/>
+        </w:rPr>
+      </w:pPr>
+      <w:r>
+        <w:t>create files (krona charts, KEGG pathway maps, tables …) from the data contained in a SQM object.</w:t>
       </w:r>
     </w:p>
     <w:sectPr>
@@ -2241,6 +2177,127 @@
     </w:sectPr>
   </w:body>
 </w:document>
+</file>
+
+<file path=word/numbering.xml><?xml version="1.0" encoding="utf-8"?>
+<w:numbering xmlns:wpc="http://schemas.microsoft.com/office/word/2010/wordprocessingCanvas" xmlns:cx="http://schemas.microsoft.com/office/drawing/2014/chartex" xmlns:cx1="http://schemas.microsoft.com/office/drawing/2015/9/8/chartex" xmlns:cx2="http://schemas.microsoft.com/office/drawing/2015/10/21/chartex" xmlns:cx3="http://schemas.microsoft.com/office/drawing/2016/5/9/chartex" xmlns:cx4="http://schemas.microsoft.com/office/drawing/2016/5/10/chartex" xmlns:cx5="http://schemas.microsoft.com/office/drawing/2016/5/11/chartex" xmlns:cx6="http://schemas.microsoft.com/office/drawing/2016/5/12/chartex" xmlns:cx7="http://schemas.microsoft.com/office/drawing/2016/5/13/chartex" xmlns:cx8="http://schemas.microsoft.com/office/drawing/2016/5/14/chartex" xmlns:mc="http://schemas.openxmlformats.org/markup-compatibility/2006" xmlns:aink="http://schemas.microsoft.com/office/drawing/2016/ink" xmlns:am3d="http://schemas.microsoft.com/office/drawing/2017/model3d" xmlns:o="urn:schemas-microsoft-com:office:office" xmlns:oel="http://schemas.microsoft.com/office/2019/extlst" xmlns:r="http://schemas.openxmlformats.org/officeDocument/2006/relationships" xmlns:m="http://schemas.openxmlformats.org/officeDocument/2006/math" xmlns:v="urn:schemas-microsoft-com:vml" xmlns:wp14="http://schemas.microsoft.com/office/word/2010/wordprocessingDrawing" xmlns:wp="http://schemas.openxmlformats.org/drawingml/2006/wordprocessingDrawing" xmlns:w10="urn:schemas-microsoft-com:office:word" xmlns:w="http://schemas.openxmlformats.org/wordprocessingml/2006/main" xmlns:w14="http://schemas.microsoft.com/office/word/2010/wordml" xmlns:w15="http://schemas.microsoft.com/office/word/2012/wordml" xmlns:w16cex="http://schemas.microsoft.com/office/word/2018/wordml/cex" xmlns:w16cid="http://schemas.microsoft.com/office/word/2016/wordml/cid" xmlns:w16="http://schemas.microsoft.com/office/word/2018/wordml" xmlns:w16sdtdh="http://schemas.microsoft.com/office/word/2020/wordml/sdtdatahash" xmlns:w16se="http://schemas.microsoft.com/office/word/2015/wordml/symex" xmlns:wpg="http://schemas.microsoft.com/office/word/2010/wordprocessingGroup" xmlns:wpi="http://schemas.microsoft.com/office/word/2010/wordprocessingInk" xmlns:wne="http://schemas.microsoft.com/office/word/2006/wordml" xmlns:wps="http://schemas.microsoft.com/office/word/2010/wordprocessingShape" mc:Ignorable="w14 w15 w16se w16cid w16 w16cex w16sdtdh wp14">
+  <w:abstractNum w:abstractNumId="0" w15:restartNumberingAfterBreak="0">
+    <w:nsid w:val="5AC15FC1"/>
+    <w:multiLevelType w:val="hybridMultilevel"/>
+    <w:tmpl w:val="6FAC987C"/>
+    <w:lvl w:ilvl="0" w:tplc="04090001">
+      <w:start w:val="1"/>
+      <w:numFmt w:val="bullet"/>
+      <w:lvlText w:val=""/>
+      <w:lvlJc w:val="left"/>
+      <w:pPr>
+        <w:ind w:left="720" w:hanging="360"/>
+      </w:pPr>
+      <w:rPr>
+        <w:rFonts w:ascii="Symbol" w:hAnsi="Symbol" w:hint="default"/>
+      </w:rPr>
+    </w:lvl>
+    <w:lvl w:ilvl="1" w:tplc="04090003">
+      <w:start w:val="1"/>
+      <w:numFmt w:val="bullet"/>
+      <w:lvlText w:val="o"/>
+      <w:lvlJc w:val="left"/>
+      <w:pPr>
+        <w:ind w:left="1440" w:hanging="360"/>
+      </w:pPr>
+      <w:rPr>
+        <w:rFonts w:ascii="Courier New" w:hAnsi="Courier New" w:cs="Courier New" w:hint="default"/>
+      </w:rPr>
+    </w:lvl>
+    <w:lvl w:ilvl="2" w:tplc="04090005" w:tentative="1">
+      <w:start w:val="1"/>
+      <w:numFmt w:val="bullet"/>
+      <w:lvlText w:val=""/>
+      <w:lvlJc w:val="left"/>
+      <w:pPr>
+        <w:ind w:left="2160" w:hanging="360"/>
+      </w:pPr>
+      <w:rPr>
+        <w:rFonts w:ascii="Wingdings" w:hAnsi="Wingdings" w:hint="default"/>
+      </w:rPr>
+    </w:lvl>
+    <w:lvl w:ilvl="3" w:tplc="04090001" w:tentative="1">
+      <w:start w:val="1"/>
+      <w:numFmt w:val="bullet"/>
+      <w:lvlText w:val=""/>
+      <w:lvlJc w:val="left"/>
+      <w:pPr>
+        <w:ind w:left="2880" w:hanging="360"/>
+      </w:pPr>
+      <w:rPr>
+        <w:rFonts w:ascii="Symbol" w:hAnsi="Symbol" w:hint="default"/>
+      </w:rPr>
+    </w:lvl>
+    <w:lvl w:ilvl="4" w:tplc="04090003" w:tentative="1">
+      <w:start w:val="1"/>
+      <w:numFmt w:val="bullet"/>
+      <w:lvlText w:val="o"/>
+      <w:lvlJc w:val="left"/>
+      <w:pPr>
+        <w:ind w:left="3600" w:hanging="360"/>
+      </w:pPr>
+      <w:rPr>
+        <w:rFonts w:ascii="Courier New" w:hAnsi="Courier New" w:cs="Courier New" w:hint="default"/>
+      </w:rPr>
+    </w:lvl>
+    <w:lvl w:ilvl="5" w:tplc="04090005" w:tentative="1">
+      <w:start w:val="1"/>
+      <w:numFmt w:val="bullet"/>
+      <w:lvlText w:val=""/>
+      <w:lvlJc w:val="left"/>
+      <w:pPr>
+        <w:ind w:left="4320" w:hanging="360"/>
+      </w:pPr>
+      <w:rPr>
+        <w:rFonts w:ascii="Wingdings" w:hAnsi="Wingdings" w:hint="default"/>
+      </w:rPr>
+    </w:lvl>
+    <w:lvl w:ilvl="6" w:tplc="04090001" w:tentative="1">
+      <w:start w:val="1"/>
+      <w:numFmt w:val="bullet"/>
+      <w:lvlText w:val=""/>
+      <w:lvlJc w:val="left"/>
+      <w:pPr>
+        <w:ind w:left="5040" w:hanging="360"/>
+      </w:pPr>
+      <w:rPr>
+        <w:rFonts w:ascii="Symbol" w:hAnsi="Symbol" w:hint="default"/>
+      </w:rPr>
+    </w:lvl>
+    <w:lvl w:ilvl="7" w:tplc="04090003" w:tentative="1">
+      <w:start w:val="1"/>
+      <w:numFmt w:val="bullet"/>
+      <w:lvlText w:val="o"/>
+      <w:lvlJc w:val="left"/>
+      <w:pPr>
+        <w:ind w:left="5760" w:hanging="360"/>
+      </w:pPr>
+      <w:rPr>
+        <w:rFonts w:ascii="Courier New" w:hAnsi="Courier New" w:cs="Courier New" w:hint="default"/>
+      </w:rPr>
+    </w:lvl>
+    <w:lvl w:ilvl="8" w:tplc="04090005" w:tentative="1">
+      <w:start w:val="1"/>
+      <w:numFmt w:val="bullet"/>
+      <w:lvlText w:val=""/>
+      <w:lvlJc w:val="left"/>
+      <w:pPr>
+        <w:ind w:left="6480" w:hanging="360"/>
+      </w:pPr>
+      <w:rPr>
+        <w:rFonts w:ascii="Wingdings" w:hAnsi="Wingdings" w:hint="default"/>
+      </w:rPr>
+    </w:lvl>
+  </w:abstractNum>
+  <w:num w:numId="1" w16cid:durableId="941063498">
+    <w:abstractNumId w:val="0"/>
+  </w:num>
+</w:numbering>
 </file>
 
 <file path=word/styles.xml><?xml version="1.0" encoding="utf-8"?>
@@ -2679,6 +2736,17 @@
       </w:tblBorders>
     </w:tblPr>
   </w:style>
+  <w:style w:type="paragraph" w:styleId="Paragraphedeliste">
+    <w:name w:val="List Paragraph"/>
+    <w:basedOn w:val="Normal"/>
+    <w:uiPriority w:val="34"/>
+    <w:qFormat/>
+    <w:rsid w:val="003702DA"/>
+    <w:pPr>
+      <w:ind w:left="720"/>
+      <w:contextualSpacing/>
+    </w:pPr>
+  </w:style>
 </w:styles>
 </file>
 

</xml_diff>